<commit_message>
Viewing Report for Module 9 updated
</commit_message>
<xml_diff>
--- a/IBS Mark/Module 9/Rossell_William_Video_Viewing_Report.docx
+++ b/IBS Mark/Module 9/Rossell_William_Video_Viewing_Report.docx
@@ -228,6 +228,147 @@
           <w:sz w:val="24"/>
         </w:rPr>
         <w:t xml:space="preserve"> in full.</w:t>
+      </w:r>
+    </w:p>
+    <w:p>
+      <w:pPr>
+        <w:spacing w:after="0" w:line="240" w:lineRule="auto"/>
+        <w:rPr>
+          <w:rFonts w:ascii="Times New Roman" w:hAnsi="Times New Roman" w:cs="Times New Roman"/>
+          <w:sz w:val="24"/>
+        </w:rPr>
+      </w:pPr>
+      <w:r>
+        <w:rPr>
+          <w:rFonts w:ascii="Times New Roman" w:hAnsi="Times New Roman" w:cs="Times New Roman"/>
+          <w:sz w:val="24"/>
+        </w:rPr>
+        <w:t xml:space="preserve">I completed watching </w:t>
+      </w:r>
+      <w:r>
+        <w:rPr>
+          <w:rFonts w:ascii="Times New Roman" w:hAnsi="Times New Roman" w:cs="Times New Roman"/>
+          <w:sz w:val="24"/>
+          <w:u w:val="single"/>
+        </w:rPr>
+        <w:t xml:space="preserve">Interpreting </w:t>
+      </w:r>
+      <w:proofErr w:type="spellStart"/>
+      <w:r>
+        <w:rPr>
+          <w:rFonts w:ascii="Times New Roman" w:hAnsi="Times New Roman" w:cs="Times New Roman"/>
+          <w:sz w:val="24"/>
+          <w:u w:val="single"/>
+        </w:rPr>
+        <w:t>Inclusio</w:t>
+      </w:r>
+      <w:proofErr w:type="spellEnd"/>
+      <w:r>
+        <w:rPr>
+          <w:rFonts w:ascii="Times New Roman" w:hAnsi="Times New Roman" w:cs="Times New Roman"/>
+          <w:sz w:val="24"/>
+        </w:rPr>
+        <w:t xml:space="preserve"> in full.</w:t>
+      </w:r>
+    </w:p>
+    <w:p>
+      <w:pPr>
+        <w:spacing w:after="0" w:line="240" w:lineRule="auto"/>
+        <w:rPr>
+          <w:rFonts w:ascii="Times New Roman" w:hAnsi="Times New Roman" w:cs="Times New Roman"/>
+          <w:sz w:val="24"/>
+          <w:u w:val="single"/>
+        </w:rPr>
+      </w:pPr>
+      <w:r>
+        <w:rPr>
+          <w:rFonts w:ascii="Times New Roman" w:hAnsi="Times New Roman" w:cs="Times New Roman"/>
+          <w:sz w:val="24"/>
+        </w:rPr>
+        <w:t xml:space="preserve">I completed watching </w:t>
+      </w:r>
+      <w:r>
+        <w:rPr>
+          <w:rFonts w:ascii="Times New Roman" w:hAnsi="Times New Roman" w:cs="Times New Roman"/>
+          <w:sz w:val="24"/>
+          <w:u w:val="single"/>
+        </w:rPr>
+        <w:t>Primary Structures Mark 8.22-10</w:t>
+      </w:r>
+      <w:r>
+        <w:rPr>
+          <w:rFonts w:ascii="Times New Roman" w:hAnsi="Times New Roman" w:cs="Times New Roman"/>
+          <w:sz w:val="24"/>
+          <w:u w:val="single"/>
+        </w:rPr>
+        <w:t>.52</w:t>
+      </w:r>
+      <w:r>
+        <w:rPr>
+          <w:rFonts w:ascii="Times New Roman" w:hAnsi="Times New Roman" w:cs="Times New Roman"/>
+          <w:sz w:val="24"/>
+        </w:rPr>
+        <w:t xml:space="preserve"> </w:t>
+      </w:r>
+      <w:r>
+        <w:rPr>
+          <w:rFonts w:ascii="Times New Roman" w:hAnsi="Times New Roman" w:cs="Times New Roman"/>
+          <w:sz w:val="24"/>
+        </w:rPr>
+        <w:t>in</w:t>
+      </w:r>
+      <w:r>
+        <w:rPr>
+          <w:rFonts w:ascii="Times New Roman" w:hAnsi="Times New Roman" w:cs="Times New Roman"/>
+          <w:sz w:val="24"/>
+        </w:rPr>
+        <w:t xml:space="preserve"> full.</w:t>
+      </w:r>
+    </w:p>
+    <w:p>
+      <w:pPr>
+        <w:spacing w:after="0" w:line="240" w:lineRule="auto"/>
+        <w:rPr>
+          <w:rFonts w:ascii="Times New Roman" w:hAnsi="Times New Roman" w:cs="Times New Roman"/>
+          <w:sz w:val="24"/>
+          <w:u w:val="single"/>
+        </w:rPr>
+      </w:pPr>
+      <w:r>
+        <w:rPr>
+          <w:rFonts w:ascii="Times New Roman" w:hAnsi="Times New Roman" w:cs="Times New Roman"/>
+          <w:sz w:val="24"/>
+        </w:rPr>
+        <w:t xml:space="preserve">I completed watching </w:t>
+      </w:r>
+      <w:r>
+        <w:rPr>
+          <w:rFonts w:ascii="Times New Roman" w:hAnsi="Times New Roman" w:cs="Times New Roman"/>
+          <w:sz w:val="24"/>
+          <w:u w:val="single"/>
+        </w:rPr>
+        <w:t>Mark 8 Sample Interpretation</w:t>
+      </w:r>
+      <w:r>
+        <w:rPr>
+          <w:rFonts w:ascii="Times New Roman" w:hAnsi="Times New Roman" w:cs="Times New Roman"/>
+          <w:sz w:val="24"/>
+        </w:rPr>
+        <w:t xml:space="preserve"> </w:t>
+      </w:r>
+      <w:r>
+        <w:rPr>
+          <w:rFonts w:ascii="Times New Roman" w:hAnsi="Times New Roman" w:cs="Times New Roman"/>
+          <w:sz w:val="24"/>
+        </w:rPr>
+        <w:t>in</w:t>
+      </w:r>
+      <w:r>
+        <w:rPr>
+          <w:rFonts w:ascii="Times New Roman" w:hAnsi="Times New Roman" w:cs="Times New Roman"/>
+          <w:sz w:val="24"/>
+        </w:rPr>
+        <w:t xml:space="preserve"> full.</w:t>
       </w:r>
     </w:p>
     <w:p>

</xml_diff>